<commit_message>
Tabla de Documentos en OIE
</commit_message>
<xml_diff>
--- a/storage/PlantillaMultaOIE.docx
+++ b/storage/PlantillaMultaOIE.docx
@@ -692,178 +692,583 @@
         </w:rPr>
         <w:t>hoy</w:t>
       </w:r>
+      <w:r>
+        <w:rPr>
+          <w:rFonts w:ascii="Arial" w:hAnsi="Arial" w:cs="Arial"/>
+          <w:noProof/>
+          <w:sz w:val="21"/>
+          <w:szCs w:val="21"/>
+          <w:highlight w:val="yellow"/>
+          <w:lang w:eastAsia="es-MX"/>
+        </w:rPr>
+        <w:t>}</w:t>
+      </w:r>
+      <w:r>
+        <w:rPr>
+          <w:rFonts w:ascii="Arial" w:hAnsi="Arial" w:cs="Arial"/>
+          <w:sz w:val="21"/>
+          <w:szCs w:val="21"/>
+          <w:lang w:eastAsia="es-MX"/>
+        </w:rPr>
+        <w:t xml:space="preserve">, personal adscrito a la Dirección de Fiscalización de la Tesorería Municipal del Municipio de Benito Juárez, llevó a cabo visita de inspección en el domicilio de la empresa </w:t>
+      </w:r>
+      <w:r>
+        <w:rPr>
+          <w:rFonts w:ascii="Arial" w:hAnsi="Arial" w:cs="Arial"/>
+          <w:noProof/>
+          <w:sz w:val="21"/>
+          <w:szCs w:val="21"/>
+          <w:highlight w:val="yellow"/>
+          <w:lang w:eastAsia="es-MX"/>
+        </w:rPr>
+        <w:t>${empresa}</w:t>
+      </w:r>
+      <w:r>
+        <w:rPr>
+          <w:rFonts w:ascii="Arial" w:hAnsi="Arial" w:cs="Arial"/>
+          <w:sz w:val="21"/>
+          <w:szCs w:val="21"/>
+          <w:lang w:eastAsia="es-MX"/>
+        </w:rPr>
+        <w:t xml:space="preserve">, </w:t>
+      </w:r>
+      <w:r>
+        <w:rPr>
+          <w:rFonts w:ascii="Arial" w:hAnsi="Arial" w:cs="Arial"/>
+          <w:sz w:val="21"/>
+          <w:szCs w:val="21"/>
+        </w:rPr>
+        <w:t>con el objeto de constatar que en el establecimiento visitado cumpla con las obligaciones señaladas en el Reglamento de Estacionamientos del Municipio de Benito Juárez, Quintana Roo.</w:t>
+      </w:r>
+    </w:p>
+    <w:p>
+      <w:pPr>
+        <w:jc w:val="both"/>
+        <w:rPr>
+          <w:rFonts w:ascii="Arial" w:hAnsi="Arial" w:cs="Arial"/>
+          <w:sz w:val="21"/>
+          <w:szCs w:val="21"/>
+        </w:rPr>
+      </w:pPr>
+      <w:r>
+        <w:rPr>
+          <w:rFonts w:ascii="Arial" w:hAnsi="Arial" w:cs="Arial"/>
+          <w:sz w:val="21"/>
+          <w:szCs w:val="21"/>
+        </w:rPr>
+        <w:lastRenderedPageBreak/>
+        <w:br/>
+      </w:r>
+    </w:p>
+    <w:p>
+      <w:pPr>
+        <w:tabs>
+          <w:tab w:val="left" w:pos="518"/>
+        </w:tabs>
+        <w:jc w:val="both"/>
+        <w:rPr>
+          <w:rFonts w:ascii="Arial" w:hAnsi="Arial" w:cs="Arial"/>
+          <w:sz w:val="21"/>
+          <w:szCs w:val="21"/>
+        </w:rPr>
+      </w:pPr>
+    </w:p>
+    <w:p>
+      <w:pPr>
+        <w:jc w:val="both"/>
+        <w:rPr>
+          <w:rFonts w:ascii="Arial" w:hAnsi="Arial" w:cs="Arial"/>
+          <w:sz w:val="21"/>
+          <w:szCs w:val="21"/>
+        </w:rPr>
+      </w:pPr>
+      <w:r>
+        <w:rPr>
+          <w:rFonts w:ascii="Arial" w:hAnsi="Arial" w:cs="Arial"/>
+          <w:b/>
+          <w:sz w:val="21"/>
+          <w:szCs w:val="21"/>
+          <w:lang w:eastAsia="es-MX"/>
+        </w:rPr>
+        <w:t>III.-</w:t>
+      </w:r>
+      <w:r>
+        <w:rPr>
+          <w:rFonts w:ascii="Arial" w:hAnsi="Arial" w:cs="Arial"/>
+          <w:sz w:val="21"/>
+          <w:szCs w:val="21"/>
+          <w:lang w:eastAsia="es-MX"/>
+        </w:rPr>
+        <w:t xml:space="preserve"> </w:t>
+      </w:r>
+      <w:r>
+        <w:rPr>
+          <w:rFonts w:ascii="Arial" w:hAnsi="Arial" w:cs="Arial"/>
+          <w:sz w:val="21"/>
+          <w:szCs w:val="21"/>
+        </w:rPr>
+        <w:t xml:space="preserve">Que del Resultado de la visita de inspección y de la documentación que se le requiriera al visitado, se desprende que la empresa </w:t>
+      </w:r>
+      <w:r>
+        <w:rPr>
+          <w:rFonts w:ascii="Arial" w:hAnsi="Arial" w:cs="Arial"/>
+          <w:noProof/>
+          <w:sz w:val="21"/>
+          <w:szCs w:val="21"/>
+          <w:highlight w:val="yellow"/>
+        </w:rPr>
+        <w:t>${empresa}</w:t>
+      </w:r>
+      <w:r>
+        <w:rPr>
+          <w:rFonts w:ascii="Arial" w:hAnsi="Arial" w:cs="Arial"/>
+          <w:sz w:val="21"/>
+          <w:szCs w:val="21"/>
+        </w:rPr>
+        <w:t xml:space="preserve"> </w:t>
+      </w:r>
+      <w:r>
+        <w:rPr>
+          <w:rFonts w:ascii="Arial" w:hAnsi="Arial" w:cs="Arial"/>
+          <w:sz w:val="21"/>
+          <w:szCs w:val="21"/>
+        </w:rPr>
+        <w:t xml:space="preserve">infringió los artículos  </w:t>
+      </w:r>
+      <w:r>
+        <w:rPr>
+          <w:rFonts w:ascii="Arial" w:hAnsi="Arial" w:cs="Arial"/>
+          <w:noProof/>
+          <w:sz w:val="21"/>
+          <w:szCs w:val="21"/>
+        </w:rPr>
+        <w:t xml:space="preserve"> 41, fracción VIII y 45 fracción V</w:t>
+      </w:r>
+      <w:r>
+        <w:rPr>
+          <w:rFonts w:ascii="Arial" w:hAnsi="Arial" w:cs="Arial"/>
+          <w:sz w:val="21"/>
+          <w:szCs w:val="21"/>
+        </w:rPr>
+        <w:t xml:space="preserve"> del Reglamento de Estacionamientos del Municipio de Benito Juárez, Quintana Roo, toda vez que del cuestionario que consta en el acta de inspección, no acreditó lo siguiente: </w:t>
+      </w:r>
+    </w:p>
+    <w:p>
+      <w:pPr>
+        <w:jc w:val="both"/>
+        <w:rPr>
+          <w:rFonts w:ascii="Arial" w:hAnsi="Arial" w:cs="Arial"/>
+          <w:sz w:val="21"/>
+          <w:szCs w:val="21"/>
+        </w:rPr>
+      </w:pPr>
+    </w:p>
+    <w:tbl>
+      <w:tblPr>
+        <w:tblW w:w="9709" w:type="dxa"/>
+        <w:tblLayout w:type="fixed"/>
+        <w:tblCellMar>
+          <w:left w:w="70" w:type="dxa"/>
+          <w:right w:w="70" w:type="dxa"/>
+        </w:tblCellMar>
+        <w:tblLook w:val="0000" w:firstRow="0" w:lastRow="0" w:firstColumn="0" w:lastColumn="0" w:noHBand="0" w:noVBand="0"/>
+      </w:tblPr>
+      <w:tblGrid>
+        <w:gridCol w:w="4465"/>
+        <w:gridCol w:w="850"/>
+        <w:gridCol w:w="851"/>
+        <w:gridCol w:w="3543"/>
+      </w:tblGrid>
+      <w:tr>
+        <w:trPr>
+          <w:cantSplit/>
+          <w:trHeight w:val="161"/>
+        </w:trPr>
+        <w:tc>
+          <w:tcPr>
+            <w:tcW w:w="4465" w:type="dxa"/>
+            <w:tcBorders>
+              <w:top w:val="single" w:sz="4" w:space="0" w:color="auto"/>
+              <w:left w:val="single" w:sz="4" w:space="0" w:color="auto"/>
+              <w:bottom w:val="single" w:sz="4" w:space="0" w:color="auto"/>
+              <w:right w:val="single" w:sz="4" w:space="0" w:color="auto"/>
+            </w:tcBorders>
+          </w:tcPr>
+          <w:p>
+            <w:pPr>
+              <w:jc w:val="center"/>
+              <w:rPr>
+                <w:rFonts w:ascii="Arial" w:hAnsi="Arial" w:cs="Arial"/>
+                <w:bCs/>
+                <w:sz w:val="10"/>
+                <w:szCs w:val="10"/>
+                <w:highlight w:val="yellow"/>
+              </w:rPr>
+            </w:pPr>
+            <w:r>
+              <w:rPr>
+                <w:rFonts w:ascii="Arial" w:hAnsi="Arial" w:cs="Arial"/>
+                <w:bCs/>
+                <w:sz w:val="10"/>
+                <w:szCs w:val="10"/>
+                <w:highlight w:val="yellow"/>
+              </w:rPr>
+              <w:t>DOCUMENTACIÓN:</w:t>
+            </w:r>
+          </w:p>
+        </w:tc>
+        <w:tc>
+          <w:tcPr>
+            <w:tcW w:w="1701" w:type="dxa"/>
+            <w:gridSpan w:val="2"/>
+            <w:tcBorders>
+              <w:top w:val="single" w:sz="4" w:space="0" w:color="auto"/>
+              <w:left w:val="single" w:sz="4" w:space="0" w:color="auto"/>
+              <w:bottom w:val="single" w:sz="4" w:space="0" w:color="auto"/>
+              <w:right w:val="single" w:sz="4" w:space="0" w:color="auto"/>
+            </w:tcBorders>
+          </w:tcPr>
+          <w:p>
+            <w:pPr>
+              <w:rPr>
+                <w:rFonts w:ascii="Arial" w:hAnsi="Arial" w:cs="Arial"/>
+                <w:bCs/>
+                <w:sz w:val="10"/>
+                <w:szCs w:val="10"/>
+                <w:highlight w:val="yellow"/>
+              </w:rPr>
+            </w:pPr>
+            <w:r>
+              <w:rPr>
+                <w:rFonts w:ascii="Arial" w:hAnsi="Arial" w:cs="Arial"/>
+                <w:bCs/>
+                <w:sz w:val="10"/>
+                <w:szCs w:val="10"/>
+                <w:highlight w:val="yellow"/>
+              </w:rPr>
+              <w:t>SOLICITADA     EXHIBIDA</w:t>
+            </w:r>
+          </w:p>
+        </w:tc>
+        <w:tc>
+          <w:tcPr>
+            <w:tcW w:w="3543" w:type="dxa"/>
+            <w:tcBorders>
+              <w:top w:val="single" w:sz="4" w:space="0" w:color="auto"/>
+              <w:left w:val="single" w:sz="4" w:space="0" w:color="auto"/>
+              <w:bottom w:val="single" w:sz="4" w:space="0" w:color="auto"/>
+              <w:right w:val="single" w:sz="4" w:space="0" w:color="auto"/>
+            </w:tcBorders>
+          </w:tcPr>
+          <w:p>
+            <w:pPr>
+              <w:jc w:val="center"/>
+              <w:rPr>
+                <w:rFonts w:ascii="Arial" w:hAnsi="Arial" w:cs="Arial"/>
+                <w:bCs/>
+                <w:sz w:val="10"/>
+                <w:szCs w:val="10"/>
+                <w:highlight w:val="yellow"/>
+              </w:rPr>
+            </w:pPr>
+            <w:r>
+              <w:rPr>
+                <w:rFonts w:ascii="Arial" w:hAnsi="Arial" w:cs="Arial"/>
+                <w:bCs/>
+                <w:sz w:val="10"/>
+                <w:szCs w:val="10"/>
+                <w:highlight w:val="yellow"/>
+              </w:rPr>
+              <w:t>INFRACCIONES</w:t>
+            </w:r>
+          </w:p>
+        </w:tc>
+      </w:tr>
+      <w:tr>
+        <w:trPr>
+          <w:trHeight w:val="158"/>
+        </w:trPr>
+        <w:tc>
+          <w:tcPr>
+            <w:tcW w:w="4465" w:type="dxa"/>
+            <w:tcBorders>
+              <w:top w:val="single" w:sz="4" w:space="0" w:color="auto"/>
+              <w:left w:val="single" w:sz="4" w:space="0" w:color="auto"/>
+              <w:bottom w:val="single" w:sz="4" w:space="0" w:color="auto"/>
+              <w:right w:val="single" w:sz="4" w:space="0" w:color="auto"/>
+            </w:tcBorders>
+          </w:tcPr>
+          <w:p>
+            <w:pPr>
+              <w:jc w:val="both"/>
+              <w:rPr>
+                <w:rFonts w:ascii="Arial" w:hAnsi="Arial" w:cs="Arial"/>
+                <w:sz w:val="10"/>
+                <w:szCs w:val="10"/>
+                <w:highlight w:val="yellow"/>
+              </w:rPr>
+            </w:pPr>
+          </w:p>
+        </w:tc>
+        <w:tc>
+          <w:tcPr>
+            <w:tcW w:w="850" w:type="dxa"/>
+            <w:tcBorders>
+              <w:top w:val="single" w:sz="4" w:space="0" w:color="auto"/>
+              <w:left w:val="single" w:sz="4" w:space="0" w:color="auto"/>
+              <w:bottom w:val="single" w:sz="4" w:space="0" w:color="auto"/>
+              <w:right w:val="single" w:sz="4" w:space="0" w:color="auto"/>
+            </w:tcBorders>
+          </w:tcPr>
+          <w:p>
+            <w:pPr>
+              <w:pStyle w:val="Ttulo2"/>
+              <w:jc w:val="center"/>
+              <w:rPr>
+                <w:b w:val="0"/>
+                <w:sz w:val="10"/>
+                <w:szCs w:val="10"/>
+                <w:highlight w:val="yellow"/>
+              </w:rPr>
+            </w:pPr>
+            <w:r>
+              <w:rPr>
+                <w:b w:val="0"/>
+                <w:sz w:val="10"/>
+                <w:szCs w:val="10"/>
+                <w:highlight w:val="yellow"/>
+              </w:rPr>
+              <w:t>SI / NO</w:t>
+            </w:r>
+          </w:p>
+        </w:tc>
+        <w:tc>
+          <w:tcPr>
+            <w:tcW w:w="851" w:type="dxa"/>
+            <w:tcBorders>
+              <w:top w:val="single" w:sz="4" w:space="0" w:color="auto"/>
+              <w:left w:val="single" w:sz="4" w:space="0" w:color="auto"/>
+              <w:bottom w:val="single" w:sz="4" w:space="0" w:color="auto"/>
+              <w:right w:val="single" w:sz="4" w:space="0" w:color="auto"/>
+            </w:tcBorders>
+          </w:tcPr>
+          <w:p>
+            <w:pPr>
+              <w:pStyle w:val="Ttulo2"/>
+              <w:jc w:val="center"/>
+              <w:rPr>
+                <w:b w:val="0"/>
+                <w:sz w:val="10"/>
+                <w:szCs w:val="10"/>
+                <w:highlight w:val="yellow"/>
+              </w:rPr>
+            </w:pPr>
+            <w:r>
+              <w:rPr>
+                <w:b w:val="0"/>
+                <w:sz w:val="10"/>
+                <w:szCs w:val="10"/>
+                <w:highlight w:val="yellow"/>
+              </w:rPr>
+              <w:t xml:space="preserve">SI </w:t>
+            </w:r>
+            <w:proofErr w:type="gramStart"/>
+            <w:r>
+              <w:rPr>
+                <w:b w:val="0"/>
+                <w:sz w:val="10"/>
+                <w:szCs w:val="10"/>
+                <w:highlight w:val="yellow"/>
+              </w:rPr>
+              <w:t>/  NO</w:t>
+            </w:r>
+            <w:proofErr w:type="gramEnd"/>
+          </w:p>
+        </w:tc>
+        <w:tc>
+          <w:tcPr>
+            <w:tcW w:w="3543" w:type="dxa"/>
+            <w:tcBorders>
+              <w:top w:val="single" w:sz="4" w:space="0" w:color="auto"/>
+              <w:left w:val="single" w:sz="4" w:space="0" w:color="auto"/>
+              <w:bottom w:val="single" w:sz="4" w:space="0" w:color="auto"/>
+              <w:right w:val="single" w:sz="4" w:space="0" w:color="auto"/>
+            </w:tcBorders>
+          </w:tcPr>
+          <w:p>
+            <w:pPr>
+              <w:jc w:val="both"/>
+              <w:rPr>
+                <w:rFonts w:ascii="Arial" w:hAnsi="Arial" w:cs="Arial"/>
+                <w:sz w:val="10"/>
+                <w:szCs w:val="10"/>
+                <w:highlight w:val="yellow"/>
+              </w:rPr>
+            </w:pPr>
+          </w:p>
+        </w:tc>
+      </w:tr>
+      <w:tr>
+        <w:trPr>
+          <w:cantSplit/>
+        </w:trPr>
+        <w:tc>
+          <w:tcPr>
+            <w:tcW w:w="4465" w:type="dxa"/>
+            <w:tcBorders>
+              <w:top w:val="single" w:sz="4" w:space="0" w:color="auto"/>
+              <w:left w:val="single" w:sz="4" w:space="0" w:color="auto"/>
+              <w:bottom w:val="single" w:sz="4" w:space="0" w:color="auto"/>
+              <w:right w:val="single" w:sz="4" w:space="0" w:color="auto"/>
+            </w:tcBorders>
+          </w:tcPr>
+          <w:p>
+            <w:pPr>
+              <w:jc w:val="both"/>
+              <w:rPr>
+                <w:rFonts w:ascii="Arial" w:hAnsi="Arial" w:cs="Arial"/>
+                <w:sz w:val="10"/>
+                <w:szCs w:val="10"/>
+                <w:highlight w:val="yellow"/>
+              </w:rPr>
+            </w:pPr>
+            <w:r>
+              <w:rPr>
+                <w:rFonts w:ascii="Arial" w:hAnsi="Arial" w:cs="Arial"/>
+                <w:sz w:val="10"/>
+                <w:szCs w:val="10"/>
+                <w:highlight w:val="yellow"/>
+              </w:rPr>
+              <w:t>${</w:t>
+            </w:r>
+            <w:proofErr w:type="spellStart"/>
+            <w:r>
+              <w:rPr>
+                <w:rFonts w:ascii="Arial" w:hAnsi="Arial" w:cs="Arial"/>
+                <w:sz w:val="10"/>
+                <w:szCs w:val="10"/>
+                <w:highlight w:val="yellow"/>
+              </w:rPr>
+              <w:t>documentos_tabla</w:t>
+            </w:r>
+            <w:proofErr w:type="spellEnd"/>
+            <w:r>
+              <w:rPr>
+                <w:rFonts w:ascii="Arial" w:hAnsi="Arial" w:cs="Arial"/>
+                <w:sz w:val="10"/>
+                <w:szCs w:val="10"/>
+                <w:highlight w:val="yellow"/>
+              </w:rPr>
+              <w:t>}</w:t>
+            </w:r>
+          </w:p>
+        </w:tc>
+        <w:tc>
+          <w:tcPr>
+            <w:tcW w:w="850" w:type="dxa"/>
+            <w:tcBorders>
+              <w:top w:val="single" w:sz="4" w:space="0" w:color="auto"/>
+              <w:left w:val="single" w:sz="4" w:space="0" w:color="auto"/>
+              <w:bottom w:val="single" w:sz="4" w:space="0" w:color="auto"/>
+              <w:right w:val="single" w:sz="4" w:space="0" w:color="auto"/>
+            </w:tcBorders>
+          </w:tcPr>
+          <w:p>
+            <w:pPr>
+              <w:jc w:val="both"/>
+              <w:rPr>
+                <w:rFonts w:ascii="Arial" w:hAnsi="Arial" w:cs="Arial"/>
+                <w:sz w:val="10"/>
+                <w:szCs w:val="10"/>
+                <w:highlight w:val="yellow"/>
+              </w:rPr>
+            </w:pPr>
+            <w:r>
+              <w:rPr>
+                <w:rFonts w:ascii="Arial" w:hAnsi="Arial" w:cs="Arial"/>
+                <w:sz w:val="10"/>
+                <w:szCs w:val="10"/>
+                <w:highlight w:val="yellow"/>
+              </w:rPr>
+              <w:t>${solicitado}</w:t>
+            </w:r>
+          </w:p>
+        </w:tc>
+        <w:tc>
+          <w:tcPr>
+            <w:tcW w:w="851" w:type="dxa"/>
+            <w:tcBorders>
+              <w:top w:val="single" w:sz="4" w:space="0" w:color="auto"/>
+              <w:left w:val="single" w:sz="4" w:space="0" w:color="auto"/>
+              <w:bottom w:val="single" w:sz="4" w:space="0" w:color="auto"/>
+              <w:right w:val="single" w:sz="4" w:space="0" w:color="auto"/>
+            </w:tcBorders>
+          </w:tcPr>
+          <w:p>
+            <w:pPr>
+              <w:jc w:val="both"/>
+              <w:rPr>
+                <w:rFonts w:ascii="Arial" w:hAnsi="Arial" w:cs="Arial"/>
+                <w:sz w:val="10"/>
+                <w:szCs w:val="10"/>
+                <w:highlight w:val="yellow"/>
+              </w:rPr>
+            </w:pPr>
+            <w:r>
+              <w:rPr>
+                <w:rFonts w:ascii="Arial" w:hAnsi="Arial" w:cs="Arial"/>
+                <w:sz w:val="10"/>
+                <w:szCs w:val="10"/>
+                <w:highlight w:val="yellow"/>
+              </w:rPr>
+              <w:t>${exhibido}</w:t>
+            </w:r>
+          </w:p>
+        </w:tc>
+        <w:tc>
+          <w:tcPr>
+            <w:tcW w:w="3543" w:type="dxa"/>
+            <w:tcBorders>
+              <w:top w:val="single" w:sz="4" w:space="0" w:color="auto"/>
+              <w:left w:val="single" w:sz="4" w:space="0" w:color="auto"/>
+              <w:bottom w:val="single" w:sz="4" w:space="0" w:color="auto"/>
+              <w:right w:val="single" w:sz="4" w:space="0" w:color="auto"/>
+            </w:tcBorders>
+          </w:tcPr>
+          <w:p>
+            <w:pPr>
+              <w:jc w:val="both"/>
+              <w:rPr>
+                <w:rFonts w:ascii="Arial" w:hAnsi="Arial" w:cs="Arial"/>
+                <w:sz w:val="10"/>
+                <w:szCs w:val="10"/>
+                <w:highlight w:val="yellow"/>
+              </w:rPr>
+            </w:pPr>
+            <w:r>
+              <w:rPr>
+                <w:rFonts w:ascii="Arial" w:hAnsi="Arial" w:cs="Arial"/>
+                <w:sz w:val="10"/>
+                <w:szCs w:val="10"/>
+                <w:highlight w:val="yellow"/>
+              </w:rPr>
+              <w:t>${observaciones}</w:t>
+            </w:r>
+          </w:p>
+        </w:tc>
+      </w:tr>
+    </w:tbl>
+    <w:p>
+      <w:pPr>
+        <w:jc w:val="both"/>
+        <w:rPr>
+          <w:rFonts w:ascii="Arial" w:hAnsi="Arial" w:cs="Arial"/>
+          <w:sz w:val="21"/>
+          <w:szCs w:val="21"/>
+        </w:rPr>
+      </w:pPr>
       <w:bookmarkStart w:id="0" w:name="_GoBack"/>
       <w:bookmarkEnd w:id="0"/>
-      <w:r>
-        <w:rPr>
-          <w:rFonts w:ascii="Arial" w:hAnsi="Arial" w:cs="Arial"/>
-          <w:noProof/>
-          <w:sz w:val="21"/>
-          <w:szCs w:val="21"/>
-          <w:highlight w:val="yellow"/>
-          <w:lang w:eastAsia="es-MX"/>
-        </w:rPr>
-        <w:t>}</w:t>
-      </w:r>
-      <w:r>
-        <w:rPr>
-          <w:rFonts w:ascii="Arial" w:hAnsi="Arial" w:cs="Arial"/>
-          <w:sz w:val="21"/>
-          <w:szCs w:val="21"/>
-          <w:lang w:eastAsia="es-MX"/>
-        </w:rPr>
-        <w:t xml:space="preserve">, personal adscrito a la Dirección de Fiscalización de la Tesorería Municipal del Municipio de Benito Juárez, llevó a cabo visita de inspección en el domicilio de la empresa </w:t>
-      </w:r>
-      <w:r>
-        <w:rPr>
-          <w:rFonts w:ascii="Arial" w:hAnsi="Arial" w:cs="Arial"/>
-          <w:noProof/>
-          <w:sz w:val="21"/>
-          <w:szCs w:val="21"/>
-          <w:highlight w:val="yellow"/>
-          <w:lang w:eastAsia="es-MX"/>
-        </w:rPr>
-        <w:t>${empresa}</w:t>
-      </w:r>
-      <w:r>
-        <w:rPr>
-          <w:rFonts w:ascii="Arial" w:hAnsi="Arial" w:cs="Arial"/>
-          <w:sz w:val="21"/>
-          <w:szCs w:val="21"/>
-          <w:lang w:eastAsia="es-MX"/>
-        </w:rPr>
-        <w:t xml:space="preserve">, </w:t>
-      </w:r>
-      <w:r>
-        <w:rPr>
-          <w:rFonts w:ascii="Arial" w:hAnsi="Arial" w:cs="Arial"/>
-          <w:sz w:val="21"/>
-          <w:szCs w:val="21"/>
-        </w:rPr>
-        <w:t>con el objeto de constatar que en el establecimiento visitado cumpla con las obligaciones señaladas en el Reglamento de Estacionamientos del Municipio de Benito Juárez, Quintana Roo.</w:t>
-      </w:r>
-    </w:p>
-    <w:p>
-      <w:pPr>
-        <w:jc w:val="both"/>
-        <w:rPr>
-          <w:rFonts w:ascii="Arial" w:hAnsi="Arial" w:cs="Arial"/>
-          <w:sz w:val="21"/>
-          <w:szCs w:val="21"/>
-        </w:rPr>
-      </w:pPr>
-      <w:r>
-        <w:rPr>
-          <w:rFonts w:ascii="Arial" w:hAnsi="Arial" w:cs="Arial"/>
-          <w:sz w:val="21"/>
-          <w:szCs w:val="21"/>
-        </w:rPr>
-        <w:lastRenderedPageBreak/>
-        <w:br/>
-      </w:r>
-    </w:p>
-    <w:p>
-      <w:pPr>
-        <w:tabs>
-          <w:tab w:val="left" w:pos="518"/>
-        </w:tabs>
-        <w:jc w:val="both"/>
-        <w:rPr>
-          <w:rFonts w:ascii="Arial" w:hAnsi="Arial" w:cs="Arial"/>
-          <w:sz w:val="21"/>
-          <w:szCs w:val="21"/>
-        </w:rPr>
-      </w:pPr>
-    </w:p>
-    <w:p>
-      <w:pPr>
-        <w:jc w:val="both"/>
-        <w:rPr>
-          <w:rFonts w:ascii="Arial" w:hAnsi="Arial" w:cs="Arial"/>
-          <w:sz w:val="21"/>
-          <w:szCs w:val="21"/>
-        </w:rPr>
-      </w:pPr>
-      <w:r>
-        <w:rPr>
-          <w:rFonts w:ascii="Arial" w:hAnsi="Arial" w:cs="Arial"/>
-          <w:b/>
-          <w:sz w:val="21"/>
-          <w:szCs w:val="21"/>
-          <w:lang w:eastAsia="es-MX"/>
-        </w:rPr>
-        <w:t>III.-</w:t>
-      </w:r>
-      <w:r>
-        <w:rPr>
-          <w:rFonts w:ascii="Arial" w:hAnsi="Arial" w:cs="Arial"/>
-          <w:sz w:val="21"/>
-          <w:szCs w:val="21"/>
-          <w:lang w:eastAsia="es-MX"/>
-        </w:rPr>
-        <w:t xml:space="preserve"> </w:t>
-      </w:r>
-      <w:r>
-        <w:rPr>
-          <w:rFonts w:ascii="Arial" w:hAnsi="Arial" w:cs="Arial"/>
-          <w:sz w:val="21"/>
-          <w:szCs w:val="21"/>
-        </w:rPr>
-        <w:t xml:space="preserve">Que del Resultado de la visita de inspección y de la documentación que se le requiriera al visitado, se desprende que la empresa </w:t>
-      </w:r>
-      <w:r>
-        <w:rPr>
-          <w:rFonts w:ascii="Arial" w:hAnsi="Arial" w:cs="Arial"/>
-          <w:noProof/>
-          <w:sz w:val="21"/>
-          <w:szCs w:val="21"/>
-          <w:highlight w:val="yellow"/>
-        </w:rPr>
-        <w:t>${empresa}</w:t>
-      </w:r>
-      <w:r>
-        <w:rPr>
-          <w:rFonts w:ascii="Arial" w:hAnsi="Arial" w:cs="Arial"/>
-          <w:sz w:val="21"/>
-          <w:szCs w:val="21"/>
-        </w:rPr>
-        <w:t xml:space="preserve"> </w:t>
-      </w:r>
-      <w:r>
-        <w:rPr>
-          <w:rFonts w:ascii="Arial" w:hAnsi="Arial" w:cs="Arial"/>
-          <w:sz w:val="21"/>
-          <w:szCs w:val="21"/>
-        </w:rPr>
-        <w:t xml:space="preserve">infringió los artículos  </w:t>
-      </w:r>
-      <w:r>
-        <w:rPr>
-          <w:rFonts w:ascii="Arial" w:hAnsi="Arial" w:cs="Arial"/>
-          <w:noProof/>
-          <w:sz w:val="21"/>
-          <w:szCs w:val="21"/>
-        </w:rPr>
-        <w:t xml:space="preserve"> 41, fracción VIII y 45 fracción V</w:t>
-      </w:r>
-      <w:r>
-        <w:rPr>
-          <w:rFonts w:ascii="Arial" w:hAnsi="Arial" w:cs="Arial"/>
-          <w:sz w:val="21"/>
-          <w:szCs w:val="21"/>
-        </w:rPr>
-        <w:t xml:space="preserve"> del Reglamento de Estacionamientos del Municipio de Benito Juárez, Quintana Roo, toda vez que del cuestionario que consta en el acta de inspección, no acreditó lo siguiente: </w:t>
-      </w:r>
-    </w:p>
-    <w:p>
-      <w:pPr>
-        <w:jc w:val="both"/>
-        <w:rPr>
-          <w:rFonts w:ascii="Arial" w:hAnsi="Arial" w:cs="Arial"/>
-          <w:sz w:val="21"/>
-          <w:szCs w:val="21"/>
-        </w:rPr>
-      </w:pPr>
     </w:p>
     <w:p>
       <w:pPr>
@@ -1626,18 +2031,7 @@
           <w:szCs w:val="21"/>
           <w:lang w:val="es-MX"/>
         </w:rPr>
-        <w:t xml:space="preserve">Al respecto, esta autoridad considera que la falta de cumplimiento a los artículos infringidos, pueden producir daños a los </w:t>
-      </w:r>
-      <w:r>
-        <w:rPr>
-          <w:rFonts w:ascii="Arial" w:hAnsi="Arial" w:cs="Arial"/>
-          <w:noProof/>
-          <w:sz w:val="21"/>
-          <w:szCs w:val="21"/>
-          <w:lang w:val="es-MX"/>
-        </w:rPr>
-        <w:lastRenderedPageBreak/>
-        <w:t>usuarios de estacionamientos, ya que en la medida que la empresa de cumplimiento a sus obligaciones, estos le dan mayor certeza a los derechos de los usuarios.</w:t>
+        <w:t>Al respecto, esta autoridad considera que la falta de cumplimiento a los artículos infringidos, pueden producir daños a los usuarios de estacionamientos, ya que en la medida que la empresa de cumplimiento a sus obligaciones, estos le dan mayor certeza a los derechos de los usuarios.</w:t>
       </w:r>
     </w:p>
     <w:p>
@@ -2032,7 +2426,19 @@
           <w:szCs w:val="21"/>
           <w:lang w:eastAsia="es-MX"/>
         </w:rPr>
-        <w:t xml:space="preserve"> unidades medida de actualización vigente en la fecha en que se cometió la infracción, que</w:t>
+        <w:t xml:space="preserve"> unidades medida de </w:t>
+      </w:r>
+      <w:r>
+        <w:rPr>
+          <w:rFonts w:ascii="Arial" w:hAnsi="Arial" w:cs="Arial"/>
+          <w:bCs/>
+          <w:color w:val="FF0000"/>
+          <w:sz w:val="21"/>
+          <w:szCs w:val="21"/>
+          <w:lang w:eastAsia="es-MX"/>
+        </w:rPr>
+        <w:lastRenderedPageBreak/>
+        <w:t>actualización vigente en la fecha en que se cometió la infracción, que</w:t>
       </w:r>
       <w:r>
         <w:rPr>
@@ -2088,7 +2494,6 @@
           <w:szCs w:val="21"/>
           <w:lang w:eastAsia="es-MX"/>
         </w:rPr>
-        <w:lastRenderedPageBreak/>
         <w:t>SEGUNDO</w:t>
       </w:r>
       <w:r>

</xml_diff>